<commit_message>
03 i 04 - programy z ćwiczeń
</commit_message>
<xml_diff>
--- a/03-FileHandling/03-FileHandling.docx
+++ b/03-FileHandling/03-FileHandling.docx
@@ -78,31 +78,7 @@
         <w:t>le</w:t>
       </w:r>
       <w:r>
-        <w:t xml:space="preserve"> „</w:t>
-      </w:r>
-      <w:proofErr w:type="spellStart"/>
-      <w:r>
-        <w:t>Introduction</w:t>
-      </w:r>
-      <w:proofErr w:type="spellEnd"/>
-      <w:r>
-        <w:t xml:space="preserve"> to </w:t>
-      </w:r>
-      <w:proofErr w:type="spellStart"/>
-      <w:r>
-        <w:t>Computer</w:t>
-      </w:r>
-      <w:proofErr w:type="spellEnd"/>
-      <w:r>
-        <w:t xml:space="preserve"> Science and Programming Using </w:t>
-      </w:r>
-      <w:proofErr w:type="spellStart"/>
-      <w:r>
-        <w:t>Python</w:t>
-      </w:r>
-      <w:proofErr w:type="spellEnd"/>
-      <w:r>
-        <w:t xml:space="preserve"> (MIT)”</w:t>
+        <w:t xml:space="preserve"> „Introduction to Computer Science and Programming Using Python (MIT)”</w:t>
       </w:r>
       <w:r>
         <w:t>.</w:t>
@@ -137,23 +113,7 @@
         <w:t>ąc</w:t>
       </w:r>
       <w:r>
-        <w:t xml:space="preserve"> z </w:t>
-      </w:r>
-      <w:proofErr w:type="spellStart"/>
-      <w:r>
-        <w:t>Python</w:t>
-      </w:r>
-      <w:proofErr w:type="spellEnd"/>
-      <w:r>
-        <w:t xml:space="preserve"> Tutorial zapoznaj się z wprowadzeniem do języka </w:t>
-      </w:r>
-      <w:proofErr w:type="spellStart"/>
-      <w:r>
-        <w:t>Python</w:t>
-      </w:r>
-      <w:proofErr w:type="spellEnd"/>
-      <w:r>
-        <w:t xml:space="preserve"> – </w:t>
+        <w:t xml:space="preserve"> z Python Tutorial zapoznaj się z wprowadzeniem do języka Python – </w:t>
       </w:r>
       <w:r>
         <w:t>punkty 7.2 oraz 7.2.1</w:t>
@@ -168,15 +128,7 @@
         <w:t xml:space="preserve">w </w:t>
       </w:r>
       <w:r>
-        <w:t xml:space="preserve">aplikacji </w:t>
-      </w:r>
-      <w:proofErr w:type="spellStart"/>
-      <w:r>
-        <w:t>Thonny</w:t>
-      </w:r>
-      <w:proofErr w:type="spellEnd"/>
-      <w:r>
-        <w:t>).</w:t>
+        <w:t>aplikacji Thonny).</w:t>
       </w:r>
     </w:p>
     <w:p>
@@ -229,25 +181,15 @@
       <w:r>
         <w:t xml:space="preserve">w </w:t>
       </w:r>
-      <w:proofErr w:type="spellStart"/>
-      <w:r>
-        <w:t>Python</w:t>
-      </w:r>
-      <w:proofErr w:type="spellEnd"/>
-      <w:r>
-        <w:t xml:space="preserve"> Tutorial – </w:t>
+      <w:r>
+        <w:t xml:space="preserve">Python Tutorial – </w:t>
       </w:r>
       <w:r>
         <w:t>sekcja File Handling</w:t>
       </w:r>
       <w:r>
-        <w:t xml:space="preserve"> oraz </w:t>
-      </w:r>
-      <w:proofErr w:type="spellStart"/>
-      <w:r>
-        <w:t>PythonRegEx</w:t>
-      </w:r>
-      <w:proofErr w:type="spellEnd"/>
+        <w:t xml:space="preserve"> oraz PythonRegEx</w:t>
+      </w:r>
       <w:r>
         <w:t>.</w:t>
       </w:r>
@@ -272,21 +214,7 @@
           <w:rPr>
             <w:rStyle w:val="Hipercze"/>
           </w:rPr>
-          <w:t>https://www.w3schools</w:t>
-        </w:r>
-        <w:bookmarkStart w:id="0" w:name="_GoBack"/>
-        <w:bookmarkEnd w:id="0"/>
-        <w:r>
-          <w:rPr>
-            <w:rStyle w:val="Hipercze"/>
-          </w:rPr>
-          <w:t>.</w:t>
-        </w:r>
-        <w:r>
-          <w:rPr>
-            <w:rStyle w:val="Hipercze"/>
-          </w:rPr>
-          <w:t>com/python/default.asp</w:t>
+          <w:t>https://www.w3schools.com/python/default.asp</w:t>
         </w:r>
       </w:hyperlink>
     </w:p>
@@ -367,21 +295,7 @@
         <w:rPr>
           <w:lang w:val="pl-PL"/>
         </w:rPr>
-        <w:t xml:space="preserve">Wprowadzenie do </w:t>
-      </w:r>
-      <w:proofErr w:type="spellStart"/>
-      <w:r>
-        <w:rPr>
-          <w:lang w:val="pl-PL"/>
-        </w:rPr>
-        <w:t>wyrażen</w:t>
-      </w:r>
-      <w:proofErr w:type="spellEnd"/>
-      <w:r>
-        <w:rPr>
-          <w:lang w:val="pl-PL"/>
-        </w:rPr>
-        <w:t>́ regularnych</w:t>
+        <w:t>Wprowadzenie do wyrażeń regularnych</w:t>
       </w:r>
       <w:r>
         <w:rPr>
@@ -480,57 +394,7 @@
         <w:pStyle w:val="Zadanie"/>
       </w:pPr>
       <w:r>
-        <w:t>Przy</w:t>
-      </w:r>
-      <w:r>
-        <w:t>k</w:t>
-      </w:r>
-      <w:r>
-        <w:t>ład z kodem</w:t>
-      </w:r>
-      <w:r>
-        <w:t xml:space="preserve"> jak otwierać i zamykać plik</w:t>
-      </w:r>
-      <w:r>
-        <w:t xml:space="preserve">: with </w:t>
-      </w:r>
-      <w:proofErr w:type="spellStart"/>
-      <w:r>
-        <w:t>xxxx</w:t>
-      </w:r>
-      <w:proofErr w:type="spellEnd"/>
-      <w:r>
-        <w:t xml:space="preserve"> do </w:t>
-      </w:r>
-      <w:proofErr w:type="spellStart"/>
-      <w:r>
-        <w:t>aaa</w:t>
-      </w:r>
-      <w:proofErr w:type="spellEnd"/>
-      <w:r>
-        <w:t>...</w:t>
-      </w:r>
-    </w:p>
-    <w:p>
-      <w:pPr>
-        <w:pStyle w:val="Zadanie"/>
-      </w:pPr>
-      <w:r>
-        <w:t xml:space="preserve">Utwórz </w:t>
-      </w:r>
-      <w:r>
-        <w:t xml:space="preserve">w edytorze znakowym </w:t>
-      </w:r>
-      <w:r>
-        <w:t xml:space="preserve">plik tekstowy NoEducation.txt zawierający poniższy fragment utworu angielskiego zespołu rockowego </w:t>
-      </w:r>
-      <w:proofErr w:type="spellStart"/>
-      <w:r>
-        <w:t>Pink</w:t>
-      </w:r>
-      <w:proofErr w:type="spellEnd"/>
-      <w:r>
-        <w:t xml:space="preserve"> Floyd:</w:t>
+        <w:t>Korzystając z dowolnego edytora znakowego (np. Notatnik Windows), otwórz pliki:</w:t>
       </w:r>
     </w:p>
     <w:p>
@@ -541,130 +405,14 @@
           <w:numId w:val="0"/>
         </w:numPr>
         <w:ind w:left="924"/>
-        <w:rPr>
-          <w:rFonts w:ascii="Courier New" w:hAnsi="Courier New" w:cs="Courier New"/>
-        </w:rPr>
-      </w:pPr>
-      <w:r>
-        <w:rPr>
-          <w:rFonts w:ascii="Courier New" w:hAnsi="Courier New" w:cs="Courier New"/>
-          <w:lang w:val="en-US"/>
-        </w:rPr>
-        <w:lastRenderedPageBreak/>
-        <w:t>Pink Floyd – We Don't Need No Education</w:t>
-      </w:r>
-      <w:r>
-        <w:rPr>
-          <w:rFonts w:ascii="Courier New" w:hAnsi="Courier New" w:cs="Courier New"/>
-          <w:lang w:val="en-US"/>
-        </w:rPr>
+      </w:pPr>
+      <w:r>
+        <w:t>PlikTekstowy.txt</w:t>
+      </w:r>
+      <w:r>
         <w:br/>
-        <w:t>=======================================</w:t>
-      </w:r>
-      <w:r>
-        <w:rPr>
-          <w:rFonts w:ascii="Courier New" w:hAnsi="Courier New" w:cs="Courier New"/>
-          <w:lang w:val="en-US"/>
-        </w:rPr>
-        <w:br/>
-        <w:t xml:space="preserve">We don't need no education </w:t>
-      </w:r>
-      <w:r>
-        <w:rPr>
-          <w:rFonts w:ascii="Courier New" w:hAnsi="Courier New" w:cs="Courier New"/>
-          <w:lang w:val="en-US"/>
-        </w:rPr>
-        <w:br/>
-        <w:t xml:space="preserve">We don't need no thought control </w:t>
-      </w:r>
-      <w:r>
-        <w:rPr>
-          <w:rFonts w:ascii="Courier New" w:hAnsi="Courier New" w:cs="Courier New"/>
-          <w:lang w:val="en-US"/>
-        </w:rPr>
-        <w:br/>
-        <w:t xml:space="preserve">No dark sarcasm in the classroom </w:t>
-      </w:r>
-      <w:r>
-        <w:rPr>
-          <w:rFonts w:ascii="Courier New" w:hAnsi="Courier New" w:cs="Courier New"/>
-          <w:lang w:val="en-US"/>
-        </w:rPr>
-        <w:br/>
-        <w:t xml:space="preserve">Teacher, leave them kids alone </w:t>
-      </w:r>
-      <w:r>
-        <w:rPr>
-          <w:rFonts w:ascii="Courier New" w:hAnsi="Courier New" w:cs="Courier New"/>
-          <w:lang w:val="en-US"/>
-        </w:rPr>
-        <w:br/>
-        <w:t xml:space="preserve">Hey! </w:t>
-      </w:r>
-      <w:proofErr w:type="spellStart"/>
-      <w:r>
-        <w:rPr>
-          <w:rFonts w:ascii="Courier New" w:hAnsi="Courier New" w:cs="Courier New"/>
-        </w:rPr>
-        <w:t>Teacher</w:t>
-      </w:r>
-      <w:proofErr w:type="spellEnd"/>
-      <w:r>
-        <w:rPr>
-          <w:rFonts w:ascii="Courier New" w:hAnsi="Courier New" w:cs="Courier New"/>
-        </w:rPr>
-        <w:t xml:space="preserve">, </w:t>
-      </w:r>
-      <w:proofErr w:type="spellStart"/>
-      <w:r>
-        <w:rPr>
-          <w:rFonts w:ascii="Courier New" w:hAnsi="Courier New" w:cs="Courier New"/>
-        </w:rPr>
-        <w:t>leave</w:t>
-      </w:r>
-      <w:proofErr w:type="spellEnd"/>
-      <w:r>
-        <w:rPr>
-          <w:rFonts w:ascii="Courier New" w:hAnsi="Courier New" w:cs="Courier New"/>
-        </w:rPr>
-        <w:t xml:space="preserve"> </w:t>
-      </w:r>
-      <w:proofErr w:type="spellStart"/>
-      <w:r>
-        <w:rPr>
-          <w:rFonts w:ascii="Courier New" w:hAnsi="Courier New" w:cs="Courier New"/>
-        </w:rPr>
-        <w:t>them</w:t>
-      </w:r>
-      <w:proofErr w:type="spellEnd"/>
-      <w:r>
-        <w:rPr>
-          <w:rFonts w:ascii="Courier New" w:hAnsi="Courier New" w:cs="Courier New"/>
-        </w:rPr>
-        <w:t xml:space="preserve"> </w:t>
-      </w:r>
-      <w:proofErr w:type="spellStart"/>
-      <w:r>
-        <w:rPr>
-          <w:rFonts w:ascii="Courier New" w:hAnsi="Courier New" w:cs="Courier New"/>
-        </w:rPr>
-        <w:t>kids</w:t>
-      </w:r>
-      <w:proofErr w:type="spellEnd"/>
-      <w:r>
-        <w:rPr>
-          <w:rFonts w:ascii="Courier New" w:hAnsi="Courier New" w:cs="Courier New"/>
-        </w:rPr>
-        <w:t xml:space="preserve"> </w:t>
-      </w:r>
-      <w:proofErr w:type="spellStart"/>
-      <w:r>
-        <w:rPr>
-          <w:rFonts w:ascii="Courier New" w:hAnsi="Courier New" w:cs="Courier New"/>
-        </w:rPr>
-        <w:t>alone</w:t>
-      </w:r>
-      <w:proofErr w:type="spellEnd"/>
+        <w:t>PlikBinarny.jpg</w:t>
+      </w:r>
     </w:p>
     <w:p>
       <w:pPr>
@@ -676,7 +424,8 @@
         <w:ind w:left="924"/>
       </w:pPr>
       <w:r>
-        <w:t>Następnie napisz program, który wyświetli utworzony plik tekstowy.</w:t>
+        <w:lastRenderedPageBreak/>
+        <w:t>Zwróć uwagę na różnice w zawartości tych plików.</w:t>
       </w:r>
     </w:p>
     <w:p>
@@ -684,7 +433,7 @@
         <w:pStyle w:val="Zadanie"/>
       </w:pPr>
       <w:r>
-        <w:t>Napisz program wyświetlający zawartość pliku tekstowego NoEducation.txt. Na początku każdej z linii wyświetl liczbę znaków, która się w tej linii znajduje.</w:t>
+        <w:t>Odszukaj na swoim komputerze inny plik tekstowy i binarny. Przy użyciu edytora znakowego przeglądnij ich zawartość.</w:t>
       </w:r>
     </w:p>
     <w:p>
@@ -692,15 +441,26 @@
         <w:pStyle w:val="Zadanie"/>
       </w:pPr>
       <w:r>
-        <w:t>Napisz program, który zapisze do tablicy zawartość pliku tekstowego NoEducation.txt, każdy wiersz pliku w oddzielnej komórce tablicy. Wyświetl zawartość tablicy.</w:t>
-      </w:r>
+        <w:t>W programie Adobe Reader otwórz plik Portable_Document_Format.pdf. Następnie spróbuj usunąć ten plik. Jaki otrzymujesz komunikat? O czym to świadczy?</w:t>
+      </w:r>
+      <w:bookmarkStart w:id="0" w:name="_GoBack"/>
+      <w:bookmarkEnd w:id="0"/>
     </w:p>
     <w:p>
       <w:pPr>
         <w:pStyle w:val="Zadanie"/>
       </w:pPr>
       <w:r>
-        <w:t>Plik tekstowy zawiera następujące wartości liczbowe, każda w oddzielnym wierszu:</w:t>
+        <w:t>Pobierz z dysku lub u</w:t>
+      </w:r>
+      <w:r>
+        <w:t xml:space="preserve">twórz </w:t>
+      </w:r>
+      <w:r>
+        <w:t xml:space="preserve">w edytorze znakowym </w:t>
+      </w:r>
+      <w:r>
+        <w:t>plik tekstowy NoEducation.txt zawierający poniższy fragment utworu angielskiego zespołu rockowego Pink Floyd:</w:t>
       </w:r>
     </w:p>
     <w:p>
@@ -711,15 +471,70 @@
           <w:numId w:val="0"/>
         </w:numPr>
         <w:ind w:left="924"/>
-      </w:pPr>
-      <w:r>
-        <w:rPr>
-          <w:rFonts w:ascii="Courier New" w:hAnsi="Courier New" w:cs="Courier New"/>
-        </w:rPr>
-        <w:t>50, 10, 10, 5, 20, 5</w:t>
-      </w:r>
-      <w:r>
-        <w:t xml:space="preserve"> </w:t>
+        <w:rPr>
+          <w:rFonts w:ascii="Courier New" w:hAnsi="Courier New" w:cs="Courier New"/>
+        </w:rPr>
+      </w:pPr>
+      <w:r>
+        <w:rPr>
+          <w:rFonts w:ascii="Courier New" w:hAnsi="Courier New" w:cs="Courier New"/>
+          <w:lang w:val="en-US"/>
+        </w:rPr>
+        <w:t>Pink Floyd – We Don't Need No Education</w:t>
+      </w:r>
+      <w:r>
+        <w:rPr>
+          <w:rFonts w:ascii="Courier New" w:hAnsi="Courier New" w:cs="Courier New"/>
+          <w:lang w:val="en-US"/>
+        </w:rPr>
+        <w:br/>
+        <w:t>=======================================</w:t>
+      </w:r>
+      <w:r>
+        <w:rPr>
+          <w:rFonts w:ascii="Courier New" w:hAnsi="Courier New" w:cs="Courier New"/>
+          <w:lang w:val="en-US"/>
+        </w:rPr>
+        <w:br/>
+        <w:t xml:space="preserve">We don't need no education </w:t>
+      </w:r>
+      <w:r>
+        <w:rPr>
+          <w:rFonts w:ascii="Courier New" w:hAnsi="Courier New" w:cs="Courier New"/>
+          <w:lang w:val="en-US"/>
+        </w:rPr>
+        <w:br/>
+        <w:t xml:space="preserve">We don't need no thought control </w:t>
+      </w:r>
+      <w:r>
+        <w:rPr>
+          <w:rFonts w:ascii="Courier New" w:hAnsi="Courier New" w:cs="Courier New"/>
+          <w:lang w:val="en-US"/>
+        </w:rPr>
+        <w:br/>
+        <w:t xml:space="preserve">No dark sarcasm in the classroom </w:t>
+      </w:r>
+      <w:r>
+        <w:rPr>
+          <w:rFonts w:ascii="Courier New" w:hAnsi="Courier New" w:cs="Courier New"/>
+          <w:lang w:val="en-US"/>
+        </w:rPr>
+        <w:br/>
+        <w:t xml:space="preserve">Teacher, leave them kids alone </w:t>
+      </w:r>
+      <w:r>
+        <w:rPr>
+          <w:rFonts w:ascii="Courier New" w:hAnsi="Courier New" w:cs="Courier New"/>
+          <w:lang w:val="en-US"/>
+        </w:rPr>
+        <w:br/>
+        <w:t xml:space="preserve">Hey! </w:t>
+      </w:r>
+      <w:r>
+        <w:rPr>
+          <w:rFonts w:ascii="Courier New" w:hAnsi="Courier New" w:cs="Courier New"/>
+        </w:rPr>
+        <w:t>Teacher, leave them kids alone</w:t>
       </w:r>
     </w:p>
     <w:p>
@@ -732,61 +547,7 @@
         <w:ind w:left="924"/>
       </w:pPr>
       <w:r>
-        <w:t>Napisz program, który obliczy sumę liczb zawartych w pliku tekstowym.</w:t>
-      </w:r>
-    </w:p>
-    <w:p>
-      <w:pPr>
-        <w:pStyle w:val="Nagwek2"/>
-        <w:rPr>
-          <w:lang w:val="pl-PL"/>
-        </w:rPr>
-      </w:pPr>
-      <w:proofErr w:type="spellStart"/>
-      <w:r>
-        <w:rPr>
-          <w:lang w:val="pl-PL"/>
-        </w:rPr>
-        <w:t>Writing</w:t>
-      </w:r>
-      <w:proofErr w:type="spellEnd"/>
-      <w:r>
-        <w:rPr>
-          <w:lang w:val="pl-PL"/>
-        </w:rPr>
-        <w:t xml:space="preserve"> to file</w:t>
-      </w:r>
-    </w:p>
-    <w:p>
-      <w:pPr>
-        <w:pStyle w:val="Zadanie"/>
-      </w:pPr>
-      <w:r>
-        <w:t>Napisz program, który utworzy plik DanePersonalne.txt. Zapisz do pliku swoje imię i nazwisko. Sprawdź w dowolnym edytorze znakowym, czy plik zawiera właściwe dane.</w:t>
-      </w:r>
-    </w:p>
-    <w:p>
-      <w:pPr>
-        <w:pStyle w:val="Zadanie"/>
-      </w:pPr>
-      <w:r>
-        <w:t>Napisz program, który doda do pliku DanePersonalne.txt twój adres email.</w:t>
-      </w:r>
-    </w:p>
-    <w:p>
-      <w:pPr>
-        <w:pStyle w:val="Zadanie"/>
-      </w:pPr>
-      <w:r>
-        <w:t>Napisz program, który utworzy plik tekstowy zawierający 20 liczb losowych z przedziału &lt;1,9&gt;</w:t>
-      </w:r>
-    </w:p>
-    <w:p>
-      <w:pPr>
-        <w:pStyle w:val="Zadanie"/>
-      </w:pPr>
-      <w:r>
-        <w:t>Napisz program, który umożliwi wprowadzenie do pliku tekstowego shoppinglist.txt wykazu produktów, które należy zakupić. Nazwy produktów wprowadzaj z klawiatury. Wprowadzenie nazwy produktu o zerowej długości kończy wprowadzanie.</w:t>
+        <w:t>Następnie napisz program, który wyświetli utworzony plik tekstowy.</w:t>
       </w:r>
     </w:p>
     <w:p>
@@ -799,43 +560,57 @@
         <w:ind w:left="924"/>
         <w:rPr>
           <w:rFonts w:ascii="Courier New" w:hAnsi="Courier New" w:cs="Courier New"/>
-        </w:rPr>
-      </w:pPr>
-      <w:r>
-        <w:rPr>
-          <w:rFonts w:ascii="Courier New" w:hAnsi="Courier New" w:cs="Courier New"/>
-        </w:rPr>
-        <w:t>Podaj produkt: chleb</w:t>
-      </w:r>
-      <w:r>
-        <w:rPr>
-          <w:rFonts w:ascii="Courier New" w:hAnsi="Courier New" w:cs="Courier New"/>
+          <w:lang w:val="en-US"/>
+        </w:rPr>
+      </w:pPr>
+      <w:r>
+        <w:rPr>
+          <w:rFonts w:ascii="Courier New" w:hAnsi="Courier New" w:cs="Courier New"/>
+          <w:lang w:val="en-US"/>
+        </w:rPr>
+        <w:t># wariant 1</w:t>
+      </w:r>
+      <w:r>
+        <w:rPr>
+          <w:rFonts w:ascii="Courier New" w:hAnsi="Courier New" w:cs="Courier New"/>
+          <w:lang w:val="en-US"/>
         </w:rPr>
         <w:br/>
-        <w:t>Podaj produkt: napoje</w:t>
-      </w:r>
-      <w:r>
-        <w:rPr>
-          <w:rFonts w:ascii="Courier New" w:hAnsi="Courier New" w:cs="Courier New"/>
+      </w:r>
+      <w:r>
+        <w:rPr>
+          <w:rFonts w:ascii="Courier New" w:hAnsi="Courier New" w:cs="Courier New"/>
+          <w:lang w:val="en-US"/>
+        </w:rPr>
+        <w:t>file = open('C:/Users/Janusz/NoEducation.txt','r')</w:t>
+      </w:r>
+      <w:r>
+        <w:rPr>
+          <w:rFonts w:ascii="Courier New" w:hAnsi="Courier New" w:cs="Courier New"/>
+          <w:lang w:val="en-US"/>
         </w:rPr>
         <w:br/>
-        <w:t>...</w:t>
-      </w:r>
-    </w:p>
-    <w:p>
-      <w:pPr>
-        <w:pStyle w:val="Zadanie"/>
-      </w:pPr>
-      <w:r>
-        <w:t>Tablica zawiera następujące wartości całkowite: 32, 16, 5, 8, 24, 7. Napisz program zapisujący zawartość tablicy do pliku tekstowego, każdą liczbę w oddzielnym wierszu.</w:t>
-      </w:r>
-    </w:p>
-    <w:p>
-      <w:pPr>
-        <w:pStyle w:val="Zadanie"/>
-      </w:pPr>
-      <w:r>
-        <w:t>Tablica dwuwymiarowa zawiera poniższe wartości:</w:t>
+      </w:r>
+      <w:r>
+        <w:rPr>
+          <w:rFonts w:ascii="Courier New" w:hAnsi="Courier New" w:cs="Courier New"/>
+          <w:lang w:val="en-US"/>
+        </w:rPr>
+        <w:t>print( file.read() )</w:t>
+      </w:r>
+      <w:r>
+        <w:rPr>
+          <w:rFonts w:ascii="Courier New" w:hAnsi="Courier New" w:cs="Courier New"/>
+          <w:lang w:val="en-US"/>
+        </w:rPr>
+        <w:br/>
+      </w:r>
+      <w:r>
+        <w:rPr>
+          <w:rFonts w:ascii="Courier New" w:hAnsi="Courier New" w:cs="Courier New"/>
+          <w:lang w:val="en-US"/>
+        </w:rPr>
+        <w:t>file.close()</w:t>
       </w:r>
     </w:p>
     <w:p>
@@ -848,27 +623,61 @@
         <w:ind w:left="924"/>
         <w:rPr>
           <w:rFonts w:ascii="Courier New" w:hAnsi="Courier New" w:cs="Courier New"/>
-        </w:rPr>
-      </w:pPr>
-      <w:r>
-        <w:rPr>
-          <w:rFonts w:ascii="Courier New" w:hAnsi="Courier New" w:cs="Courier New"/>
-        </w:rPr>
-        <w:t>[['Marek','Zelnik</w:t>
-      </w:r>
-      <w:proofErr w:type="gramStart"/>
-      <w:r>
-        <w:rPr>
-          <w:rFonts w:ascii="Courier New" w:hAnsi="Courier New" w:cs="Courier New"/>
-        </w:rPr>
-        <w:t>','zelnik@sed.pl</w:t>
-      </w:r>
-      <w:proofErr w:type="gramEnd"/>
-      <w:r>
-        <w:rPr>
-          <w:rFonts w:ascii="Courier New" w:hAnsi="Courier New" w:cs="Courier New"/>
-        </w:rPr>
-        <w:t>'],['Ewa','Maj','maje@wp.pl'],['Piotr','Wyga','wygap@gop.pl']]</w:t>
+          <w:lang w:val="en-US"/>
+        </w:rPr>
+      </w:pPr>
+      <w:r>
+        <w:rPr>
+          <w:rFonts w:ascii="Courier New" w:hAnsi="Courier New" w:cs="Courier New"/>
+          <w:lang w:val="en-US"/>
+        </w:rPr>
+        <w:t># wariant 2</w:t>
+      </w:r>
+      <w:r>
+        <w:rPr>
+          <w:rFonts w:ascii="Courier New" w:hAnsi="Courier New" w:cs="Courier New"/>
+          <w:lang w:val="en-US"/>
+        </w:rPr>
+        <w:br/>
+      </w:r>
+      <w:r>
+        <w:rPr>
+          <w:rFonts w:ascii="Courier New" w:hAnsi="Courier New" w:cs="Courier New"/>
+          <w:lang w:val="en-US"/>
+        </w:rPr>
+        <w:t>with open('C:/Users/Janusz/NoEducation.txt','r') as file:</w:t>
+      </w:r>
+      <w:r>
+        <w:rPr>
+          <w:rFonts w:ascii="Courier New" w:hAnsi="Courier New" w:cs="Courier New"/>
+          <w:lang w:val="en-US"/>
+        </w:rPr>
+        <w:br/>
+      </w:r>
+      <w:r>
+        <w:rPr>
+          <w:rFonts w:ascii="Courier New" w:hAnsi="Courier New" w:cs="Courier New"/>
+          <w:lang w:val="en-US"/>
+        </w:rPr>
+        <w:tab/>
+        <w:t>print( file.read() )</w:t>
+      </w:r>
+    </w:p>
+    <w:p>
+      <w:pPr>
+        <w:pStyle w:val="Zadanie"/>
+      </w:pPr>
+      <w:r>
+        <w:t xml:space="preserve">Napisz program wyświetlający zawartość pliku tekstowego NoEducation.txt. Na początku każdej linii wyświetl </w:t>
+      </w:r>
+      <w:r>
+        <w:t>numer kolejnego wiersza</w:t>
+      </w:r>
+      <w:r>
+        <w:t>.</w:t>
+      </w:r>
+      <w:r>
+        <w:t xml:space="preserve"> Wykorzystaj poniższy fragment programu.</w:t>
       </w:r>
     </w:p>
     <w:p>
@@ -879,10 +688,108 @@
           <w:numId w:val="0"/>
         </w:numPr>
         <w:ind w:left="924"/>
-      </w:pPr>
-      <w:r>
-        <w:lastRenderedPageBreak/>
-        <w:t>Napisz program, który dane zawarte w tablicy zapisze do pliku tekstowego w formacie CSV (https://en.wikipedia.org/wiki/Comma-separated_values). Następnie spróbuj otworzyć ten plik w dowolnym arkuszu kalkulacyjnym. Przykładowy rezultat:</w:t>
+        <w:rPr>
+          <w:rFonts w:ascii="Courier New" w:hAnsi="Courier New" w:cs="Courier New"/>
+          <w:lang w:val="en-US"/>
+        </w:rPr>
+      </w:pPr>
+      <w:r>
+        <w:rPr>
+          <w:rFonts w:ascii="Courier New" w:hAnsi="Courier New" w:cs="Courier New"/>
+          <w:lang w:val="en-US"/>
+        </w:rPr>
+        <w:t>with open('C:/Users/Janusz/NoEducation.txt','r') as file:</w:t>
+      </w:r>
+      <w:r>
+        <w:rPr>
+          <w:rFonts w:ascii="Courier New" w:hAnsi="Courier New" w:cs="Courier New"/>
+          <w:lang w:val="en-US"/>
+        </w:rPr>
+        <w:br/>
+        <w:t xml:space="preserve">    for line in file:</w:t>
+      </w:r>
+      <w:r>
+        <w:rPr>
+          <w:rFonts w:ascii="Courier New" w:hAnsi="Courier New" w:cs="Courier New"/>
+          <w:lang w:val="en-US"/>
+        </w:rPr>
+        <w:br/>
+        <w:t xml:space="preserve">        print(line, end='')</w:t>
+      </w:r>
+    </w:p>
+    <w:p>
+      <w:pPr>
+        <w:pStyle w:val="Zadanie"/>
+      </w:pPr>
+      <w:r>
+        <w:t xml:space="preserve">Plik </w:t>
+      </w:r>
+      <w:r>
+        <w:t>numbers</w:t>
+      </w:r>
+      <w:r>
+        <w:t>.txt zawiera wykaz liczb naturalnych. Napisz program obliczający sumę tych liczb.</w:t>
+      </w:r>
+      <w:r>
+        <w:t xml:space="preserve"> </w:t>
+      </w:r>
+      <w:r>
+        <w:t>Wskazówka: odczytaj kolejny wiersz z pliku i dokonaj jego konwersji do wartości numerycznej.</w:t>
+      </w:r>
+      <w:r>
+        <w:t xml:space="preserve"> Porównaj rezultat z wynikami </w:t>
+      </w:r>
+      <w:r>
+        <w:t xml:space="preserve">uzyskanymi przez </w:t>
+      </w:r>
+      <w:r>
+        <w:t>inn</w:t>
+      </w:r>
+      <w:r>
+        <w:t>ych studentów</w:t>
+      </w:r>
+      <w:r>
+        <w:t>.</w:t>
+      </w:r>
+    </w:p>
+    <w:p>
+      <w:pPr>
+        <w:pStyle w:val="Nagwek2"/>
+        <w:rPr>
+          <w:lang w:val="pl-PL"/>
+        </w:rPr>
+      </w:pPr>
+      <w:r>
+        <w:rPr>
+          <w:lang w:val="pl-PL"/>
+        </w:rPr>
+        <w:t>Writing to file</w:t>
+      </w:r>
+    </w:p>
+    <w:p>
+      <w:pPr>
+        <w:pStyle w:val="Zadanie"/>
+      </w:pPr>
+      <w:r>
+        <w:t xml:space="preserve">Napisz program, który utworzy plik </w:t>
+      </w:r>
+      <w:r>
+        <w:t>PersonalData</w:t>
+      </w:r>
+      <w:r>
+        <w:t>.txt. Zapisz do pliku swoje imię i nazwisko</w:t>
+      </w:r>
+      <w:r>
+        <w:t xml:space="preserve">, nazwę uczelni oraz kierunek studiów (w trzech oddzielnych liniach). </w:t>
+      </w:r>
+      <w:r>
+        <w:t>Sprawdź w dowolnym edytorze znakowym, czy plik zawiera właściwe dane.</w:t>
+      </w:r>
+      <w:r>
+        <w:t xml:space="preserve"> Wskazówka: otwórz plik w trybie do zapisu</w:t>
+      </w:r>
+      <w:r>
+        <w:t xml:space="preserve"> i wykorzystaj metodę write().</w:t>
       </w:r>
     </w:p>
     <w:p>
@@ -895,59 +802,100 @@
         <w:ind w:left="924"/>
         <w:rPr>
           <w:rFonts w:ascii="Courier New" w:hAnsi="Courier New" w:cs="Courier New"/>
-        </w:rPr>
-      </w:pPr>
-      <w:proofErr w:type="spellStart"/>
-      <w:proofErr w:type="gramStart"/>
-      <w:r>
-        <w:rPr>
-          <w:rFonts w:ascii="Courier New" w:hAnsi="Courier New" w:cs="Courier New"/>
-        </w:rPr>
-        <w:t>Imie,Nazwisko</w:t>
-      </w:r>
-      <w:proofErr w:type="gramEnd"/>
-      <w:r>
-        <w:rPr>
-          <w:rFonts w:ascii="Courier New" w:hAnsi="Courier New" w:cs="Courier New"/>
-        </w:rPr>
-        <w:t>,Email</w:t>
-      </w:r>
-      <w:proofErr w:type="spellEnd"/>
-      <w:r>
-        <w:rPr>
-          <w:rFonts w:ascii="Courier New" w:hAnsi="Courier New" w:cs="Courier New"/>
+          <w:lang w:val="en-US"/>
+        </w:rPr>
+      </w:pPr>
+      <w:r>
+        <w:rPr>
+          <w:rFonts w:ascii="Courier New" w:hAnsi="Courier New" w:cs="Courier New"/>
+          <w:lang w:val="en-US"/>
+        </w:rPr>
+        <w:t>with open('</w:t>
+      </w:r>
+      <w:r>
+        <w:rPr>
+          <w:rFonts w:ascii="Courier New" w:hAnsi="Courier New" w:cs="Courier New"/>
+          <w:lang w:val="en-US"/>
+        </w:rPr>
+        <w:t>DanePersonalne</w:t>
+      </w:r>
+      <w:r>
+        <w:rPr>
+          <w:rFonts w:ascii="Courier New" w:hAnsi="Courier New" w:cs="Courier New"/>
+          <w:lang w:val="en-US"/>
+        </w:rPr>
+        <w:t>.txt','w') as file:</w:t>
+      </w:r>
+      <w:r>
+        <w:rPr>
+          <w:rFonts w:ascii="Courier New" w:hAnsi="Courier New" w:cs="Courier New"/>
+          <w:lang w:val="en-US"/>
         </w:rPr>
         <w:br/>
-      </w:r>
-      <w:r>
-        <w:rPr>
-          <w:rFonts w:ascii="Courier New" w:hAnsi="Courier New" w:cs="Courier New"/>
-        </w:rPr>
-        <w:t>Marek,Zelnik,zelnik@sed.pl</w:t>
-      </w:r>
-      <w:r>
-        <w:rPr>
-          <w:rFonts w:ascii="Courier New" w:hAnsi="Courier New" w:cs="Courier New"/>
+        <w:t xml:space="preserve">    file.write('Jan Nowak\n')</w:t>
+      </w:r>
+      <w:r>
+        <w:rPr>
+          <w:rFonts w:ascii="Courier New" w:hAnsi="Courier New" w:cs="Courier New"/>
+          <w:lang w:val="en-US"/>
         </w:rPr>
         <w:br/>
       </w:r>
       <w:r>
         <w:rPr>
           <w:rFonts w:ascii="Courier New" w:hAnsi="Courier New" w:cs="Courier New"/>
-        </w:rPr>
-        <w:t>Ewa,Maj,maje@wp.pl</w:t>
-      </w:r>
-      <w:r>
-        <w:rPr>
-          <w:rFonts w:ascii="Courier New" w:hAnsi="Courier New" w:cs="Courier New"/>
+          <w:lang w:val="en-US"/>
+        </w:rPr>
+        <w:lastRenderedPageBreak/>
+        <w:t xml:space="preserve">    …</w:t>
+      </w:r>
+      <w:r>
+        <w:rPr>
+          <w:rFonts w:ascii="Courier New" w:hAnsi="Courier New" w:cs="Courier New"/>
+          <w:lang w:val="en-US"/>
         </w:rPr>
         <w:br/>
-      </w:r>
-      <w:r>
-        <w:rPr>
-          <w:rFonts w:ascii="Courier New" w:hAnsi="Courier New" w:cs="Courier New"/>
-        </w:rPr>
-        <w:t>Piotr,Wyga,wygap@gop.pl</w:t>
+        <w:t xml:space="preserve">    …</w:t>
+      </w:r>
+    </w:p>
+    <w:p>
+      <w:pPr>
+        <w:pStyle w:val="Zadanie"/>
+      </w:pPr>
+      <w:r>
+        <w:t xml:space="preserve">Napisz program, który umożliwi dodanie do pliku tekstowego shoppinglist.txt </w:t>
+      </w:r>
+      <w:r>
+        <w:t>nazw</w:t>
+      </w:r>
+      <w:r>
+        <w:t>y</w:t>
+      </w:r>
+      <w:r>
+        <w:t xml:space="preserve"> </w:t>
+      </w:r>
+      <w:r>
+        <w:t>kolejnego produktu, który należy zakupić. Nazwę produktu wprowadzaj z klawiatury. Wskazówka: otwórz plik w trybie do dodawania.</w:t>
+      </w:r>
+    </w:p>
+    <w:p>
+      <w:pPr>
+        <w:pStyle w:val="Zadanie"/>
+      </w:pPr>
+      <w:r>
+        <w:t>Tablica zawiera następujące wartości całkowite: 32, 16, 5, 8, 24, 7. Napisz program zapisujący zawartość tablicy do pliku tekstowego, każd</w:t>
+      </w:r>
+      <w:r>
+        <w:t>a</w:t>
+      </w:r>
+      <w:r>
+        <w:t xml:space="preserve"> liczb</w:t>
+      </w:r>
+      <w:r>
+        <w:t>a</w:t>
+      </w:r>
+      <w:r>
+        <w:t xml:space="preserve"> w oddzielnym wierszu.</w:t>
       </w:r>
     </w:p>
     <w:p>
@@ -963,7 +911,356 @@
         <w:pStyle w:val="Zadanie"/>
       </w:pPr>
       <w:r>
-        <w:t xml:space="preserve">Poniższy zbiór danych zawiera następujące informacje dotyczące uruchomionych kursów: kod przedmiotu, nazwa przedmiotu, liczba uczestników. </w:t>
+        <w:t xml:space="preserve">Skopiuj zawartość pliku </w:t>
+      </w:r>
+      <w:r>
+        <w:t>land.txt</w:t>
+      </w:r>
+      <w:r>
+        <w:t xml:space="preserve"> na stronę internetową </w:t>
+      </w:r>
+      <w:hyperlink r:id="rId17" w:history="1">
+        <w:r>
+          <w:rPr>
+            <w:rStyle w:val="Hipercze"/>
+          </w:rPr>
+          <w:t>https://regex101.com</w:t>
+        </w:r>
+      </w:hyperlink>
+      <w:r>
+        <w:t>. Następnie</w:t>
+      </w:r>
+      <w:r>
+        <w:t xml:space="preserve"> utwórz wyrażenia regularne, które wskażą w tekście:</w:t>
+      </w:r>
+    </w:p>
+    <w:p>
+      <w:pPr>
+        <w:pStyle w:val="Polecenie"/>
+      </w:pPr>
+      <w:r>
+        <w:t>w</w:t>
+      </w:r>
+      <w:r>
+        <w:t>szystkie znaki</w:t>
+      </w:r>
+    </w:p>
+    <w:p>
+      <w:pPr>
+        <w:pStyle w:val="Polecenie"/>
+      </w:pPr>
+      <w:r>
+        <w:t>słow</w:t>
+      </w:r>
+      <w:r>
+        <w:t>a</w:t>
+      </w:r>
+      <w:r>
+        <w:t xml:space="preserve"> ‘Poland’</w:t>
+      </w:r>
+    </w:p>
+    <w:p>
+      <w:pPr>
+        <w:pStyle w:val="Polecenie"/>
+        <w:rPr>
+          <w:lang w:val="pl-PL"/>
+        </w:rPr>
+      </w:pPr>
+      <w:r>
+        <w:rPr>
+          <w:lang w:val="pl-PL"/>
+        </w:rPr>
+        <w:t xml:space="preserve">nazwy państw (Poland, Germany </w:t>
+      </w:r>
+      <w:r>
+        <w:rPr>
+          <w:lang w:val="pl-PL"/>
+        </w:rPr>
+        <w:t>oraz France)</w:t>
+      </w:r>
+    </w:p>
+    <w:p>
+      <w:pPr>
+        <w:pStyle w:val="Polecenie"/>
+      </w:pPr>
+      <w:r>
+        <w:t>litery</w:t>
+      </w:r>
+    </w:p>
+    <w:p>
+      <w:pPr>
+        <w:pStyle w:val="Polecenie"/>
+      </w:pPr>
+      <w:r>
+        <w:t>wielkie litery</w:t>
+      </w:r>
+    </w:p>
+    <w:p>
+      <w:pPr>
+        <w:pStyle w:val="Polecenie"/>
+      </w:pPr>
+      <w:r>
+        <w:t>cyfry</w:t>
+      </w:r>
+    </w:p>
+    <w:p>
+      <w:pPr>
+        <w:pStyle w:val="Polecenie"/>
+      </w:pPr>
+      <w:r>
+        <w:t>wszystkie znaki oprócz cyfr</w:t>
+      </w:r>
+    </w:p>
+    <w:p>
+      <w:pPr>
+        <w:pStyle w:val="Polecenie"/>
+      </w:pPr>
+      <w:r>
+        <w:t>odstępy</w:t>
+      </w:r>
+    </w:p>
+    <w:p>
+      <w:pPr>
+        <w:pStyle w:val="Polecenie"/>
+      </w:pPr>
+      <w:r>
+        <w:t>samogłoski</w:t>
+      </w:r>
+    </w:p>
+    <w:p>
+      <w:pPr>
+        <w:pStyle w:val="Polecenie"/>
+      </w:pPr>
+      <w:r>
+        <w:t>liczby reprezentujące rok</w:t>
+      </w:r>
+    </w:p>
+    <w:p>
+      <w:pPr>
+        <w:pStyle w:val="Polecenie"/>
+      </w:pPr>
+      <w:r>
+        <w:t>liczby wyrażone procentowo</w:t>
+      </w:r>
+    </w:p>
+    <w:p>
+      <w:pPr>
+        <w:pStyle w:val="Polecenie"/>
+      </w:pPr>
+      <w:r>
+        <w:t>znaki interpunkcyjne</w:t>
+      </w:r>
+    </w:p>
+    <w:p>
+      <w:pPr>
+        <w:pStyle w:val="Polecenie"/>
+      </w:pPr>
+      <w:r>
+        <w:t>słowa</w:t>
+      </w:r>
+    </w:p>
+    <w:p>
+      <w:pPr>
+        <w:pStyle w:val="Polecenie"/>
+        <w:rPr>
+          <w:lang w:val="pl-PL"/>
+        </w:rPr>
+      </w:pPr>
+      <w:r>
+        <w:rPr>
+          <w:lang w:val="pl-PL"/>
+        </w:rPr>
+        <w:t>słowa ro</w:t>
+      </w:r>
+      <w:r>
+        <w:rPr>
+          <w:lang w:val="pl-PL"/>
+        </w:rPr>
+        <w:t>z</w:t>
+      </w:r>
+      <w:r>
+        <w:rPr>
+          <w:lang w:val="pl-PL"/>
+        </w:rPr>
+        <w:t>poczynające się liter</w:t>
+      </w:r>
+      <w:r>
+        <w:rPr>
+          <w:lang w:val="pl-PL"/>
+        </w:rPr>
+        <w:t>ą</w:t>
+      </w:r>
+      <w:r>
+        <w:rPr>
+          <w:lang w:val="pl-PL"/>
+        </w:rPr>
+        <w:t xml:space="preserve"> ‘n’</w:t>
+      </w:r>
+    </w:p>
+    <w:p>
+      <w:pPr>
+        <w:pStyle w:val="Polecenie"/>
+        <w:rPr>
+          <w:lang w:val="pl-PL"/>
+        </w:rPr>
+      </w:pPr>
+      <w:r>
+        <w:rPr>
+          <w:lang w:val="pl-PL"/>
+        </w:rPr>
+        <w:t>słowa trzyliterowe</w:t>
+      </w:r>
+    </w:p>
+    <w:p>
+      <w:pPr>
+        <w:pStyle w:val="Polecenie"/>
+        <w:rPr>
+          <w:lang w:val="pl-PL"/>
+        </w:rPr>
+      </w:pPr>
+      <w:r>
+        <w:rPr>
+          <w:lang w:val="pl-PL"/>
+        </w:rPr>
+        <w:t>słowa składające się z c</w:t>
+      </w:r>
+      <w:r>
+        <w:rPr>
+          <w:lang w:val="pl-PL"/>
+        </w:rPr>
+        <w:t>o najmniej pięciu liter</w:t>
+      </w:r>
+    </w:p>
+    <w:p>
+      <w:pPr>
+        <w:pStyle w:val="Polecenie"/>
+        <w:rPr>
+          <w:lang w:val="pl-PL"/>
+        </w:rPr>
+      </w:pPr>
+      <w:r>
+        <w:rPr>
+          <w:lang w:val="pl-PL"/>
+        </w:rPr>
+        <w:t>słowa rozpoczynające się wielką literą</w:t>
+      </w:r>
+    </w:p>
+    <w:p>
+      <w:pPr>
+        <w:pStyle w:val="Polecenie"/>
+        <w:rPr>
+          <w:lang w:val="pl-PL"/>
+        </w:rPr>
+      </w:pPr>
+      <w:r>
+        <w:rPr>
+          <w:lang w:val="pl-PL"/>
+        </w:rPr>
+        <w:t xml:space="preserve">słowa </w:t>
+      </w:r>
+      <w:r>
+        <w:rPr>
+          <w:lang w:val="pl-PL"/>
+        </w:rPr>
+        <w:t>‘the’</w:t>
+      </w:r>
+    </w:p>
+    <w:p>
+      <w:pPr>
+        <w:pStyle w:val="Polecenie"/>
+        <w:rPr>
+          <w:lang w:val="pl-PL"/>
+        </w:rPr>
+      </w:pPr>
+      <w:r>
+        <w:rPr>
+          <w:lang w:val="pl-PL"/>
+        </w:rPr>
+        <w:t>spójnik</w:t>
+      </w:r>
+      <w:r>
+        <w:rPr>
+          <w:lang w:val="pl-PL"/>
+        </w:rPr>
+        <w:t>i</w:t>
+      </w:r>
+      <w:r>
+        <w:rPr>
+          <w:lang w:val="pl-PL"/>
+        </w:rPr>
+        <w:t xml:space="preserve"> ‘and’</w:t>
+      </w:r>
+    </w:p>
+    <w:p>
+      <w:pPr>
+        <w:pStyle w:val="Polecenie"/>
+        <w:rPr>
+          <w:lang w:val="pl-PL"/>
+        </w:rPr>
+      </w:pPr>
+      <w:r>
+        <w:rPr>
+          <w:lang w:val="pl-PL"/>
+        </w:rPr>
+        <w:t>zdania</w:t>
+      </w:r>
+    </w:p>
+    <w:p>
+      <w:pPr>
+        <w:pStyle w:val="Polecenie"/>
+        <w:rPr>
+          <w:lang w:val="pl-PL"/>
+        </w:rPr>
+      </w:pPr>
+      <w:r>
+        <w:rPr>
+          <w:lang w:val="pl-PL"/>
+        </w:rPr>
+        <w:t>fragmenty tekstu ujęte w nawiasy</w:t>
+      </w:r>
+    </w:p>
+    <w:p>
+      <w:pPr>
+        <w:pStyle w:val="Zadanie"/>
+      </w:pPr>
+      <w:r>
+        <w:t xml:space="preserve">Poniższy informacje </w:t>
+      </w:r>
+      <w:r>
+        <w:t xml:space="preserve">zawierają dane </w:t>
+      </w:r>
+      <w:r>
+        <w:t>dotyczące uruchomionych kursów</w:t>
+      </w:r>
+      <w:r>
+        <w:t xml:space="preserve"> (</w:t>
+      </w:r>
+      <w:r>
+        <w:t xml:space="preserve">kod </w:t>
+      </w:r>
+      <w:r>
+        <w:t>kursu</w:t>
+      </w:r>
+      <w:r>
+        <w:t xml:space="preserve">, </w:t>
+      </w:r>
+      <w:r>
+        <w:t xml:space="preserve">pełna </w:t>
+      </w:r>
+      <w:r>
+        <w:t xml:space="preserve">nazwa </w:t>
+      </w:r>
+      <w:r>
+        <w:t>kursu</w:t>
+      </w:r>
+      <w:r>
+        <w:t>, liczba uczestników</w:t>
+      </w:r>
+      <w:r>
+        <w:t>)</w:t>
+      </w:r>
+      <w:r>
+        <w:t xml:space="preserve">. </w:t>
       </w:r>
     </w:p>
     <w:p>
@@ -974,21 +1271,43 @@
           <w:numId w:val="0"/>
         </w:numPr>
         <w:ind w:left="924"/>
-      </w:pPr>
-      <w:r>
+        <w:rPr>
+          <w:rFonts w:ascii="Courier New" w:hAnsi="Courier New" w:cs="Courier New"/>
+        </w:rPr>
+      </w:pPr>
+      <w:r>
+        <w:rPr>
+          <w:rFonts w:ascii="Courier New" w:hAnsi="Courier New" w:cs="Courier New"/>
+        </w:rPr>
         <w:t>MAT Matematyka 45</w:t>
       </w:r>
       <w:r>
+        <w:rPr>
+          <w:rFonts w:ascii="Courier New" w:hAnsi="Courier New" w:cs="Courier New"/>
+        </w:rPr>
         <w:br/>
         <w:t>GEO Geografia 210</w:t>
       </w:r>
       <w:r>
+        <w:rPr>
+          <w:rFonts w:ascii="Courier New" w:hAnsi="Courier New" w:cs="Courier New"/>
+        </w:rPr>
         <w:br/>
         <w:t>HIS Historia 28</w:t>
       </w:r>
       <w:r>
+        <w:rPr>
+          <w:rFonts w:ascii="Courier New" w:hAnsi="Courier New" w:cs="Courier New"/>
+        </w:rPr>
         <w:br/>
         <w:t>INF Informatyka 196</w:t>
+      </w:r>
+      <w:r>
+        <w:rPr>
+          <w:rFonts w:ascii="Courier New" w:hAnsi="Courier New" w:cs="Courier New"/>
+        </w:rPr>
+        <w:br/>
+        <w:t>AST Astronomia 9</w:t>
       </w:r>
     </w:p>
     <w:p>
@@ -1001,146 +1320,70 @@
         <w:ind w:left="924"/>
       </w:pPr>
       <w:r>
-        <w:t xml:space="preserve">Korzystając z jednej z dostępnych w Internecie usług </w:t>
-      </w:r>
-      <w:proofErr w:type="spellStart"/>
-      <w:r>
-        <w:t>regular</w:t>
-      </w:r>
-      <w:proofErr w:type="spellEnd"/>
-      <w:r>
-        <w:t xml:space="preserve"> </w:t>
-      </w:r>
-      <w:proofErr w:type="spellStart"/>
-      <w:r>
-        <w:t>expressions</w:t>
-      </w:r>
-      <w:proofErr w:type="spellEnd"/>
-      <w:r>
-        <w:t xml:space="preserve"> (np. https://regex101.com/) utwórz wyrażenia regularne, które wskażą następujące informacje:</w:t>
+        <w:t xml:space="preserve">Korzystając z </w:t>
+      </w:r>
+      <w:r>
+        <w:t xml:space="preserve">serwisu </w:t>
+      </w:r>
+      <w:r>
+        <w:t>https://regex101.com utwórz wyrażenia regularne, które wskażą:</w:t>
       </w:r>
     </w:p>
     <w:p>
       <w:pPr>
         <w:pStyle w:val="Polecenie"/>
       </w:pPr>
-      <w:proofErr w:type="spellStart"/>
       <w:r>
         <w:t>Kod</w:t>
       </w:r>
-      <w:proofErr w:type="spellEnd"/>
-      <w:r>
-        <w:t xml:space="preserve"> </w:t>
-      </w:r>
-      <w:proofErr w:type="spellStart"/>
-      <w:r>
-        <w:t>przedmiotu</w:t>
-      </w:r>
-      <w:proofErr w:type="spellEnd"/>
+      <w:r>
+        <w:t>y</w:t>
+      </w:r>
+      <w:r>
+        <w:t xml:space="preserve"> przedmiot</w:t>
+      </w:r>
+      <w:r>
+        <w:t>ów</w:t>
+      </w:r>
     </w:p>
     <w:p>
       <w:pPr>
         <w:pStyle w:val="Polecenie"/>
       </w:pPr>
-      <w:proofErr w:type="spellStart"/>
-      <w:r>
-        <w:t>Nazwa</w:t>
-      </w:r>
-      <w:proofErr w:type="spellEnd"/>
-      <w:r>
-        <w:t xml:space="preserve"> </w:t>
-      </w:r>
-      <w:proofErr w:type="spellStart"/>
-      <w:r>
-        <w:t>przedmiotu</w:t>
-      </w:r>
-      <w:proofErr w:type="spellEnd"/>
+      <w:r>
+        <w:t>Nazw</w:t>
+      </w:r>
+      <w:r>
+        <w:t>y</w:t>
+      </w:r>
+      <w:r>
+        <w:t xml:space="preserve"> przedmiot</w:t>
+      </w:r>
+      <w:r>
+        <w:t>ów</w:t>
+      </w:r>
     </w:p>
     <w:p>
       <w:pPr>
         <w:pStyle w:val="Polecenie"/>
       </w:pPr>
-      <w:proofErr w:type="spellStart"/>
-      <w:r>
-        <w:t>Liczba</w:t>
-      </w:r>
-      <w:proofErr w:type="spellEnd"/>
-      <w:r>
-        <w:t xml:space="preserve"> </w:t>
-      </w:r>
-      <w:proofErr w:type="spellStart"/>
-      <w:r>
-        <w:t>uczestników</w:t>
-      </w:r>
-      <w:proofErr w:type="spellEnd"/>
+      <w:r>
+        <w:lastRenderedPageBreak/>
+        <w:t>Liczb</w:t>
+      </w:r>
+      <w:r>
+        <w:t>y</w:t>
+      </w:r>
+      <w:r>
+        <w:t xml:space="preserve"> uczestników</w:t>
+      </w:r>
     </w:p>
     <w:p>
       <w:pPr>
         <w:pStyle w:val="Zadanie"/>
       </w:pPr>
       <w:r>
-        <w:t xml:space="preserve">Przykład z </w:t>
-      </w:r>
-      <w:proofErr w:type="spellStart"/>
-      <w:r>
-        <w:t>regular</w:t>
-      </w:r>
-      <w:proofErr w:type="spellEnd"/>
-      <w:r>
-        <w:t xml:space="preserve"> </w:t>
-      </w:r>
-      <w:proofErr w:type="spellStart"/>
-      <w:r>
-        <w:t>expression</w:t>
-      </w:r>
-      <w:proofErr w:type="spellEnd"/>
-      <w:r>
-        <w:t xml:space="preserve"> i </w:t>
-      </w:r>
-      <w:proofErr w:type="spellStart"/>
-      <w:r>
-        <w:t>python</w:t>
-      </w:r>
-      <w:proofErr w:type="spellEnd"/>
-      <w:r>
-        <w:t xml:space="preserve"> – </w:t>
-      </w:r>
-      <w:proofErr w:type="spellStart"/>
-      <w:proofErr w:type="gramStart"/>
-      <w:r>
-        <w:t>re.findall</w:t>
-      </w:r>
-      <w:proofErr w:type="spellEnd"/>
-      <w:proofErr w:type="gramEnd"/>
-    </w:p>
-    <w:p>
-      <w:pPr>
-        <w:pStyle w:val="Zadanie"/>
-      </w:pPr>
-      <w:r>
-        <w:t>...</w:t>
-      </w:r>
-    </w:p>
-    <w:p>
-      <w:pPr>
-        <w:pStyle w:val="Nagwek1"/>
-      </w:pPr>
-      <w:r>
-        <w:t>After</w:t>
-      </w:r>
-      <w:r>
-        <w:t xml:space="preserve"> Class</w:t>
-      </w:r>
-    </w:p>
-    <w:p>
-      <w:pPr>
-        <w:pStyle w:val="Zadanie"/>
-      </w:pPr>
-      <w:r>
-        <w:t>W edytorze znakowym u</w:t>
-      </w:r>
-      <w:r>
-        <w:t>twórz plik tekstowy zawierający poniższe dane:</w:t>
+        <w:t>Komunikat dotyczący prognozowanej temperatury w stopniach Celsjusza na kolejne trzy dni został opublikowany w Internecie:</w:t>
       </w:r>
     </w:p>
     <w:p>
@@ -1155,62 +1398,20 @@
           <w:rFonts w:ascii="Courier New" w:hAnsi="Courier New" w:cs="Courier New"/>
         </w:rPr>
       </w:pPr>
-      <w:proofErr w:type="spellStart"/>
-      <w:r>
-        <w:rPr>
-          <w:rFonts w:ascii="Courier New" w:hAnsi="Courier New" w:cs="Courier New"/>
-        </w:rPr>
-        <w:t>first_</w:t>
-      </w:r>
-      <w:proofErr w:type="gramStart"/>
-      <w:r>
-        <w:rPr>
-          <w:rFonts w:ascii="Courier New" w:hAnsi="Courier New" w:cs="Courier New"/>
-        </w:rPr>
-        <w:t>name,last</w:t>
-      </w:r>
-      <w:proofErr w:type="gramEnd"/>
-      <w:r>
-        <w:rPr>
-          <w:rFonts w:ascii="Courier New" w:hAnsi="Courier New" w:cs="Courier New"/>
-        </w:rPr>
-        <w:t>_name,age,gender,email</w:t>
-      </w:r>
-      <w:proofErr w:type="spellEnd"/>
-      <w:r>
-        <w:rPr>
-          <w:rFonts w:ascii="Courier New" w:hAnsi="Courier New" w:cs="Courier New"/>
-        </w:rPr>
-        <w:br/>
-        <w:t>Decca,Blackstone,52,Male,dblackstone0@time.com</w:t>
-      </w:r>
-      <w:r>
-        <w:rPr>
-          <w:rFonts w:ascii="Courier New" w:hAnsi="Courier New" w:cs="Courier New"/>
-        </w:rPr>
-        <w:br/>
-        <w:t>Elena,Rechert,27,Female,erechert1@ucoz.com</w:t>
-      </w:r>
-      <w:r>
-        <w:rPr>
-          <w:rFonts w:ascii="Courier New" w:hAnsi="Courier New" w:cs="Courier New"/>
-        </w:rPr>
-        <w:br/>
-        <w:t>Bibbye,Norree,26,Female,bnorree2@reddit.com</w:t>
-      </w:r>
-      <w:r>
-        <w:rPr>
-          <w:rFonts w:ascii="Courier New" w:hAnsi="Courier New" w:cs="Courier New"/>
-        </w:rPr>
-        <w:br/>
-        <w:t>Alasdair,McCoole,53,Male,amccoole3@foxnews.com</w:t>
-      </w:r>
-      <w:r>
-        <w:rPr>
-          <w:rFonts w:ascii="Courier New" w:hAnsi="Courier New" w:cs="Courier New"/>
-        </w:rPr>
-        <w:br/>
-        <w:t>Hogan,Hatrey,26,Male,hhatrey4@zimbio.com</w:t>
+      <w:r>
+        <w:rPr>
+          <w:rFonts w:ascii="Courier New" w:hAnsi="Courier New" w:cs="Courier New"/>
+        </w:rPr>
+        <w:t>'wtorek - 23C, środa - 21C, czwartek 25C</w:t>
+      </w:r>
+      <w:r>
+        <w:t xml:space="preserve"> </w:t>
+      </w:r>
+      <w:r>
+        <w:rPr>
+          <w:rFonts w:ascii="Courier New" w:hAnsi="Courier New" w:cs="Courier New"/>
+        </w:rPr>
+        <w:t>'</w:t>
       </w:r>
     </w:p>
     <w:p>
@@ -1223,7 +1424,7 @@
         <w:ind w:left="924"/>
       </w:pPr>
       <w:r>
-        <w:t>Napisz program, który odczyta dane z pliku tekstowego i wyświetli imię, nazwisko oraz email osób mających mniej, niż 30 lat. Sformatuj dane, jak poniżej. Wykorzystaj wyrażenia regularne. Przykładowy rezultat:</w:t>
+        <w:t>Napisz program, który obliczy średnią prognozowaną temperaturę. Wykorzystaj wyrażenia regularne do wyodrębnienia z komunikatu prognozowanej temperatury w kolejnych dniach.</w:t>
       </w:r>
     </w:p>
     <w:p>
@@ -1242,89 +1443,366 @@
         <w:rPr>
           <w:rFonts w:ascii="Courier New" w:hAnsi="Courier New" w:cs="Courier New"/>
         </w:rPr>
-        <w:t xml:space="preserve">Elena   </w:t>
-      </w:r>
-      <w:proofErr w:type="spellStart"/>
-      <w:proofErr w:type="gramStart"/>
-      <w:r>
-        <w:rPr>
-          <w:rFonts w:ascii="Courier New" w:hAnsi="Courier New" w:cs="Courier New"/>
-        </w:rPr>
-        <w:t>Rechert</w:t>
-      </w:r>
-      <w:proofErr w:type="spellEnd"/>
-      <w:r>
-        <w:rPr>
-          <w:rFonts w:ascii="Courier New" w:hAnsi="Courier New" w:cs="Courier New"/>
-        </w:rPr>
-        <w:t xml:space="preserve">  erechert1@ucoz.com</w:t>
-      </w:r>
-      <w:proofErr w:type="gramEnd"/>
+        <w:t>import re</w:t>
+      </w:r>
       <w:r>
         <w:rPr>
           <w:rFonts w:ascii="Courier New" w:hAnsi="Courier New" w:cs="Courier New"/>
         </w:rPr>
         <w:br/>
       </w:r>
-      <w:proofErr w:type="spellStart"/>
-      <w:r>
-        <w:rPr>
-          <w:rFonts w:ascii="Courier New" w:hAnsi="Courier New" w:cs="Courier New"/>
-        </w:rPr>
-        <w:t>Bibbye</w:t>
-      </w:r>
-      <w:proofErr w:type="spellEnd"/>
-      <w:r>
-        <w:rPr>
-          <w:rFonts w:ascii="Courier New" w:hAnsi="Courier New" w:cs="Courier New"/>
-        </w:rPr>
-        <w:t xml:space="preserve">  </w:t>
-      </w:r>
-      <w:proofErr w:type="spellStart"/>
-      <w:r>
-        <w:rPr>
-          <w:rFonts w:ascii="Courier New" w:hAnsi="Courier New" w:cs="Courier New"/>
-        </w:rPr>
-        <w:t>Norree</w:t>
-      </w:r>
-      <w:proofErr w:type="spellEnd"/>
-      <w:r>
-        <w:rPr>
-          <w:rFonts w:ascii="Courier New" w:hAnsi="Courier New" w:cs="Courier New"/>
-        </w:rPr>
-        <w:t xml:space="preserve">   bnorree2@reddit.com</w:t>
-      </w:r>
       <w:r>
         <w:rPr>
           <w:rFonts w:ascii="Courier New" w:hAnsi="Courier New" w:cs="Courier New"/>
         </w:rPr>
         <w:br/>
-        <w:t xml:space="preserve">Hogan   </w:t>
-      </w:r>
-      <w:proofErr w:type="spellStart"/>
-      <w:r>
-        <w:rPr>
-          <w:rFonts w:ascii="Courier New" w:hAnsi="Courier New" w:cs="Courier New"/>
-        </w:rPr>
-        <w:t>Hatrey</w:t>
-      </w:r>
-      <w:proofErr w:type="spellEnd"/>
-      <w:r>
-        <w:rPr>
-          <w:rFonts w:ascii="Courier New" w:hAnsi="Courier New" w:cs="Courier New"/>
-        </w:rPr>
-        <w:t xml:space="preserve">   hhatrey4@zimbio.com</w:t>
-      </w:r>
-    </w:p>
-    <w:p>
-      <w:pPr>
-        <w:rPr>
-          <w:lang w:val="pl-PL"/>
-        </w:rPr>
-      </w:pPr>
+        <w:t>komunikat = 'wtorek - 23C, środa - 17C, czwartek 25C'</w:t>
+      </w:r>
+      <w:r>
+        <w:rPr>
+          <w:rFonts w:ascii="Courier New" w:hAnsi="Courier New" w:cs="Courier New"/>
+        </w:rPr>
+        <w:br/>
+        <w:t>cyfry = re.findall('\d{2}',komunikat)</w:t>
+      </w:r>
+      <w:r>
+        <w:rPr>
+          <w:rFonts w:ascii="Courier New" w:hAnsi="Courier New" w:cs="Courier New"/>
+        </w:rPr>
+        <w:br/>
+        <w:t># uzupełnij program</w:t>
+      </w:r>
+      <w:r>
+        <w:rPr>
+          <w:rFonts w:ascii="Courier New" w:hAnsi="Courier New" w:cs="Courier New"/>
+        </w:rPr>
+        <w:br/>
+        <w:t># ...</w:t>
+      </w:r>
+    </w:p>
+    <w:p>
+      <w:pPr>
+        <w:pStyle w:val="Zadanie"/>
+      </w:pPr>
+      <w:r>
+        <w:t>Napisz program, który obliczy liczbę samogłosek w tekście:</w:t>
+      </w:r>
+    </w:p>
+    <w:p>
+      <w:pPr>
+        <w:pStyle w:val="Zadanie"/>
+        <w:numPr>
+          <w:ilvl w:val="0"/>
+          <w:numId w:val="0"/>
+        </w:numPr>
+        <w:ind w:left="924"/>
+        <w:rPr>
+          <w:rFonts w:ascii="Courier New" w:hAnsi="Courier New" w:cs="Courier New"/>
+          <w:lang w:val="en-US"/>
+        </w:rPr>
+      </w:pPr>
+      <w:r>
+        <w:rPr>
+          <w:rFonts w:ascii="Courier New" w:hAnsi="Courier New" w:cs="Courier New"/>
+          <w:lang w:val="en-US"/>
+        </w:rPr>
+        <w:t>To be, or not to be, that is the question</w:t>
+      </w:r>
+    </w:p>
+    <w:p>
+      <w:pPr>
+        <w:pStyle w:val="Zadanie"/>
+        <w:numPr>
+          <w:ilvl w:val="0"/>
+          <w:numId w:val="0"/>
+        </w:numPr>
+        <w:ind w:left="924"/>
+      </w:pPr>
+      <w:r>
+        <w:t>Wykorzystaj wyrażenia regularne oraz m</w:t>
+      </w:r>
+      <w:r>
+        <w:t>etodę findall().</w:t>
+      </w:r>
+    </w:p>
+    <w:p>
+      <w:pPr>
+        <w:pStyle w:val="Nagwek1"/>
+      </w:pPr>
+      <w:r>
+        <w:t>After</w:t>
+      </w:r>
+      <w:r>
+        <w:t xml:space="preserve"> Class</w:t>
+      </w:r>
+    </w:p>
+    <w:p>
+      <w:pPr>
+        <w:pStyle w:val="Zadanie"/>
+      </w:pPr>
+      <w:r>
+        <w:t>Plik numbers.txt zawiera wykaz liczb naturalnych. Napisz program wyświetlający te liczby jako ciąg rosnący. Wskazówka: dodaj odczytane liczby z pliku do tablicy</w:t>
+      </w:r>
+      <w:r>
+        <w:t xml:space="preserve"> (wykorzystaj metodę append() )</w:t>
+      </w:r>
+      <w:r>
+        <w:t>, a następnie uporządkuj tablicę rosnąco wykorzystując metodę sort(). Wyświetl uporządkowaną tablicę liczb rozdzielając je znakiem odstępu.</w:t>
+      </w:r>
+    </w:p>
+    <w:p>
+      <w:pPr>
+        <w:pStyle w:val="Zadanie"/>
+      </w:pPr>
+      <w:r>
+        <w:t>Plik universities.txt zawiera nazwy uniwersytetów. Napisz program, który uporządkuje je alfabetycznie. Wskazówka: odczytaj wszystkie nazwy do tablicy i uporządkuj je alfabetycznie. Następnie zapisz zawartość tablicy do pliku, nadpisując jego poprzednią zawartość.</w:t>
+      </w:r>
+    </w:p>
+    <w:p>
+      <w:pPr>
+        <w:pStyle w:val="Zadanie"/>
+      </w:pPr>
+      <w:r>
+        <w:t>Napisz program, który zapisze do pliku evennumbers.txt wszystkie naturalne liczby parzyste znajdujące się w pliku numbers.txt.</w:t>
+      </w:r>
+    </w:p>
+    <w:p>
+      <w:pPr>
+        <w:pStyle w:val="Zadanie"/>
+      </w:pPr>
+      <w:r>
+        <w:t xml:space="preserve">Plik </w:t>
+      </w:r>
+      <w:r>
+        <w:t>numbersinrows</w:t>
+      </w:r>
+      <w:r>
+        <w:t>.txt zawiera wykaz liczb naturalnych (kilka w każdym wierszu). Napisz program obliczający, ile liczb znajduje się w pliku oraz jaka jest ich suma. Wskazówka: wykorzystaj metodę split(), aby wyodrębnić liczby w każdym wierszu. Porównaj rezultat z wynikami uzyskanymi przez innych studentów.</w:t>
+      </w:r>
+    </w:p>
+    <w:p>
+      <w:pPr>
+        <w:pStyle w:val="Zadanie"/>
+      </w:pPr>
+      <w:r>
+        <w:t>W edytorze znakowym u</w:t>
+      </w:r>
+      <w:r>
+        <w:t xml:space="preserve">twórz plik tekstowy </w:t>
+      </w:r>
+      <w:r>
+        <w:t xml:space="preserve">o nazwie </w:t>
+      </w:r>
+      <w:r>
+        <w:t xml:space="preserve">students.txt </w:t>
+      </w:r>
+      <w:r>
+        <w:t>zawierający poniższe dane:</w:t>
+      </w:r>
+    </w:p>
+    <w:p>
+      <w:pPr>
+        <w:pStyle w:val="Zadanie"/>
+        <w:numPr>
+          <w:ilvl w:val="0"/>
+          <w:numId w:val="0"/>
+        </w:numPr>
+        <w:ind w:left="924"/>
+        <w:rPr>
+          <w:rFonts w:ascii="Courier New" w:hAnsi="Courier New" w:cs="Courier New"/>
+        </w:rPr>
+      </w:pPr>
+      <w:r>
+        <w:rPr>
+          <w:rFonts w:ascii="Courier New" w:hAnsi="Courier New" w:cs="Courier New"/>
+        </w:rPr>
+        <w:t>first_name,last_name,age,gender,email</w:t>
+      </w:r>
+      <w:r>
+        <w:rPr>
+          <w:rFonts w:ascii="Courier New" w:hAnsi="Courier New" w:cs="Courier New"/>
+        </w:rPr>
+        <w:br/>
+        <w:t>Decca,Blackstone,52,Male,dblackstone0@time.com</w:t>
+      </w:r>
+      <w:r>
+        <w:rPr>
+          <w:rFonts w:ascii="Courier New" w:hAnsi="Courier New" w:cs="Courier New"/>
+        </w:rPr>
+        <w:br/>
+      </w:r>
+      <w:r>
+        <w:rPr>
+          <w:rFonts w:ascii="Courier New" w:hAnsi="Courier New" w:cs="Courier New"/>
+        </w:rPr>
+        <w:lastRenderedPageBreak/>
+        <w:t>Elena,Rechert,27,Female,erechert1@ucoz.com</w:t>
+      </w:r>
+      <w:r>
+        <w:rPr>
+          <w:rFonts w:ascii="Courier New" w:hAnsi="Courier New" w:cs="Courier New"/>
+        </w:rPr>
+        <w:br/>
+        <w:t>Bibbye,Norree,26,Female,bnorree2@reddit.com</w:t>
+      </w:r>
+      <w:r>
+        <w:rPr>
+          <w:rFonts w:ascii="Courier New" w:hAnsi="Courier New" w:cs="Courier New"/>
+        </w:rPr>
+        <w:br/>
+        <w:t>Alasdair,McCoole,53,Male,amccoole3@foxnews.com</w:t>
+      </w:r>
+      <w:r>
+        <w:rPr>
+          <w:rFonts w:ascii="Courier New" w:hAnsi="Courier New" w:cs="Courier New"/>
+        </w:rPr>
+        <w:br/>
+        <w:t>Hogan,Hatrey,26,Male,hhatrey4@zimbio.com</w:t>
+      </w:r>
+    </w:p>
+    <w:p>
+      <w:pPr>
+        <w:pStyle w:val="Zadanie"/>
+        <w:numPr>
+          <w:ilvl w:val="0"/>
+          <w:numId w:val="0"/>
+        </w:numPr>
+        <w:ind w:left="924"/>
+      </w:pPr>
+      <w:r>
+        <w:t>Napisz program, który odczyta dane z pliku tekstowego i wyświetli imię, nazwisko oraz email osób mających mniej, niż 30 lat. Sformatuj dane, jak poniżej. Przykładowy rezultat:</w:t>
+      </w:r>
+    </w:p>
+    <w:p>
+      <w:pPr>
+        <w:pStyle w:val="Zadanie"/>
+        <w:numPr>
+          <w:ilvl w:val="0"/>
+          <w:numId w:val="0"/>
+        </w:numPr>
+        <w:ind w:left="924"/>
+        <w:rPr>
+          <w:rFonts w:ascii="Courier New" w:hAnsi="Courier New" w:cs="Courier New"/>
+          <w:lang w:val="en-US"/>
+        </w:rPr>
+      </w:pPr>
+      <w:r>
+        <w:rPr>
+          <w:rFonts w:ascii="Courier New" w:hAnsi="Courier New" w:cs="Courier New"/>
+          <w:lang w:val="en-US"/>
+        </w:rPr>
+        <w:t>Elena   Rechert  erechert1@ucoz.com</w:t>
+      </w:r>
+      <w:r>
+        <w:rPr>
+          <w:rFonts w:ascii="Courier New" w:hAnsi="Courier New" w:cs="Courier New"/>
+          <w:lang w:val="en-US"/>
+        </w:rPr>
+        <w:br/>
+        <w:t>Bibbye  Norree   bnorree2@reddit.com</w:t>
+      </w:r>
+      <w:r>
+        <w:rPr>
+          <w:rFonts w:ascii="Courier New" w:hAnsi="Courier New" w:cs="Courier New"/>
+          <w:lang w:val="en-US"/>
+        </w:rPr>
+        <w:br/>
+        <w:t>Hogan   Hatrey   hhatrey4@zimbio.com</w:t>
+      </w:r>
+    </w:p>
+    <w:p>
+      <w:pPr>
+        <w:pStyle w:val="Zadanie"/>
+      </w:pPr>
+      <w:r>
+        <w:t xml:space="preserve">Napisz program, który obliczy sumę cyfr występującą w pliku land.txt. </w:t>
+      </w:r>
+      <w:r>
+        <w:t>Wykorzystaj wyrażenia regularne.</w:t>
+      </w:r>
+    </w:p>
+    <w:p>
+      <w:pPr>
+        <w:pStyle w:val="Zadanie"/>
+      </w:pPr>
+      <w:r>
+        <w:t>Tablica dwuwymiarowa zawiera poniższe wartości:</w:t>
+      </w:r>
+    </w:p>
+    <w:p>
+      <w:pPr>
+        <w:pStyle w:val="Zadanie"/>
+        <w:numPr>
+          <w:ilvl w:val="0"/>
+          <w:numId w:val="0"/>
+        </w:numPr>
+        <w:ind w:left="924"/>
+        <w:rPr>
+          <w:rFonts w:ascii="Courier New" w:hAnsi="Courier New" w:cs="Courier New"/>
+        </w:rPr>
+      </w:pPr>
+      <w:r>
+        <w:rPr>
+          <w:rFonts w:ascii="Courier New" w:hAnsi="Courier New" w:cs="Courier New"/>
+        </w:rPr>
+        <w:t>[['Marek','Zelnik','zelnik@sed.pl'],['Ewa','Maj','maje@wp.pl'],['Piotr','Wyga','wygap@gop.pl']]</w:t>
+      </w:r>
+    </w:p>
+    <w:p>
+      <w:pPr>
+        <w:pStyle w:val="Zadanie"/>
+        <w:numPr>
+          <w:ilvl w:val="0"/>
+          <w:numId w:val="0"/>
+        </w:numPr>
+        <w:ind w:left="924"/>
+      </w:pPr>
+      <w:r>
+        <w:t>Napisz program, który dane zawarte w tablicy zapisze do pliku tekstowego w formacie CSV (https://en.wikipedia.org/wiki/Comma-separated_values). Następnie spróbuj otworzyć ten plik w dowolnym arkuszu kalkulacyjnym. Przykładowy rezultat:</w:t>
+      </w:r>
+    </w:p>
+    <w:p>
+      <w:pPr>
+        <w:pStyle w:val="Zadanie"/>
+        <w:numPr>
+          <w:ilvl w:val="0"/>
+          <w:numId w:val="0"/>
+        </w:numPr>
+        <w:ind w:left="924"/>
+        <w:rPr>
+          <w:rFonts w:ascii="Courier New" w:hAnsi="Courier New" w:cs="Courier New"/>
+        </w:rPr>
+      </w:pPr>
+      <w:r>
+        <w:rPr>
+          <w:rFonts w:ascii="Courier New" w:hAnsi="Courier New" w:cs="Courier New"/>
+        </w:rPr>
+        <w:t>Imie,Nazwisko,Email</w:t>
+      </w:r>
+      <w:r>
+        <w:rPr>
+          <w:rFonts w:ascii="Courier New" w:hAnsi="Courier New" w:cs="Courier New"/>
+        </w:rPr>
+        <w:br/>
+        <w:t>Marek,Zelnik,zelnik@sed.pl</w:t>
+      </w:r>
+      <w:r>
+        <w:rPr>
+          <w:rFonts w:ascii="Courier New" w:hAnsi="Courier New" w:cs="Courier New"/>
+        </w:rPr>
+        <w:br/>
+        <w:t>Ewa,Maj,maje@wp.pl</w:t>
+      </w:r>
+      <w:r>
+        <w:rPr>
+          <w:rFonts w:ascii="Courier New" w:hAnsi="Courier New" w:cs="Courier New"/>
+        </w:rPr>
+        <w:br/>
+        <w:t>Piotr,Wyga,wygap@gop.pl</w:t>
+      </w:r>
     </w:p>
     <w:sectPr>
-      <w:footerReference w:type="default" r:id="rId17"/>
+      <w:footerReference w:type="default" r:id="rId18"/>
       <w:pgSz w:w="11907" w:h="16840" w:code="9"/>
       <w:pgMar w:top="1417" w:right="1417" w:bottom="1417" w:left="1417" w:header="709" w:footer="709" w:gutter="0"/>
       <w:cols w:space="708"/>
@@ -4848,6 +5326,66 @@
     </w:lvlOverride>
   </w:num>
   <w:num w:numId="43">
+    <w:abstractNumId w:val="36"/>
+    <w:lvlOverride w:ilvl="0">
+      <w:startOverride w:val="1"/>
+    </w:lvlOverride>
+    <w:lvlOverride w:ilvl="1">
+      <w:startOverride w:val="1"/>
+    </w:lvlOverride>
+    <w:lvlOverride w:ilvl="2">
+      <w:startOverride w:val="1"/>
+    </w:lvlOverride>
+    <w:lvlOverride w:ilvl="3">
+      <w:startOverride w:val="1"/>
+    </w:lvlOverride>
+    <w:lvlOverride w:ilvl="4">
+      <w:startOverride w:val="1"/>
+    </w:lvlOverride>
+    <w:lvlOverride w:ilvl="5">
+      <w:startOverride w:val="1"/>
+    </w:lvlOverride>
+    <w:lvlOverride w:ilvl="6">
+      <w:startOverride w:val="1"/>
+    </w:lvlOverride>
+    <w:lvlOverride w:ilvl="7">
+      <w:startOverride w:val="1"/>
+    </w:lvlOverride>
+    <w:lvlOverride w:ilvl="8">
+      <w:startOverride w:val="1"/>
+    </w:lvlOverride>
+  </w:num>
+  <w:num w:numId="44">
+    <w:abstractNumId w:val="36"/>
+    <w:lvlOverride w:ilvl="0">
+      <w:startOverride w:val="1"/>
+    </w:lvlOverride>
+    <w:lvlOverride w:ilvl="1">
+      <w:startOverride w:val="1"/>
+    </w:lvlOverride>
+    <w:lvlOverride w:ilvl="2">
+      <w:startOverride w:val="1"/>
+    </w:lvlOverride>
+    <w:lvlOverride w:ilvl="3">
+      <w:startOverride w:val="1"/>
+    </w:lvlOverride>
+    <w:lvlOverride w:ilvl="4">
+      <w:startOverride w:val="1"/>
+    </w:lvlOverride>
+    <w:lvlOverride w:ilvl="5">
+      <w:startOverride w:val="1"/>
+    </w:lvlOverride>
+    <w:lvlOverride w:ilvl="6">
+      <w:startOverride w:val="1"/>
+    </w:lvlOverride>
+    <w:lvlOverride w:ilvl="7">
+      <w:startOverride w:val="1"/>
+    </w:lvlOverride>
+    <w:lvlOverride w:ilvl="8">
+      <w:startOverride w:val="1"/>
+    </w:lvlOverride>
+  </w:num>
+  <w:num w:numId="45">
     <w:abstractNumId w:val="36"/>
     <w:lvlOverride w:ilvl="0">
       <w:startOverride w:val="1"/>
@@ -6009,7 +6547,7 @@
 </file>
 
 <file path=customXml/itemProps1.xml><?xml version="1.0" encoding="utf-8"?>
-<ds:datastoreItem xmlns:ds="http://schemas.openxmlformats.org/officeDocument/2006/customXml" ds:itemID="{C170C7E2-DBBE-453C-AB5E-5F1F4F1BE45A}">
+<ds:datastoreItem xmlns:ds="http://schemas.openxmlformats.org/officeDocument/2006/customXml" ds:itemID="{5E3402D5-55BD-4C9C-BE16-8BC03BAED64F}">
   <ds:schemaRefs>
     <ds:schemaRef ds:uri="http://schemas.openxmlformats.org/officeDocument/2006/bibliography"/>
   </ds:schemaRefs>

</xml_diff>